<commit_message>
updated H and H1 in t3 page. updated task 3.odt template
</commit_message>
<xml_diff>
--- a/resources/C769_ROM3_IT Capstone Proposal Template_Task2.docx
+++ b/resources/C769_ROM3_IT Capstone Proposal Template_Task2.docx
@@ -168,12 +168,12 @@
           <w:szCs w:val="24"/>
         </w:rPr>
       </w:pPr>
-      <w:bookmarkStart w:name="_Toc1391203408" w:id="1995495399"/>
+      <w:bookmarkStart w:name="_Toc1342299298" w:id="596834927"/>
       <w:r>
         <w:rPr/>
         <w:t>Western Governors University</w:t>
       </w:r>
-      <w:bookmarkEnd w:id="1995495399"/>
+      <w:bookmarkEnd w:id="596834927"/>
     </w:p>
     <w:p w14:noSpellErr="1">
       <w:pPr>
@@ -221,7 +221,7 @@
     </w:p>
     <w:sdt>
       <w:sdtPr>
-        <w:id w:val="830812388"/>
+        <w:id w:val="1910341193"/>
         <w:docPartObj>
           <w:docPartGallery w:val="Table of Contents"/>
           <w:docPartUnique/>
@@ -244,7 +244,7 @@
               <w:szCs w:val="24"/>
             </w:rPr>
           </w:pPr>
-          <w:bookmarkStart w:name="_Toc1274919895" w:id="1490457793"/>
+          <w:bookmarkStart w:name="_Toc1630504741" w:id="1053210105"/>
           <w:r>
             <w:rPr>
               <w:rFonts w:ascii="Times New Roman" w:hAnsi="Times New Roman" w:cs="Times New Roman"/>
@@ -256,7 +256,7 @@
             </w:rPr>
             <w:t>Table of Contents</w:t>
           </w:r>
-          <w:bookmarkEnd w:id="1490457793"/>
+          <w:bookmarkEnd w:id="1053210105"/>
         </w:p>
         <w:p>
           <w:pPr>
@@ -278,7 +278,7 @@
           <w:r>
             <w:fldChar w:fldCharType="separate"/>
           </w:r>
-          <w:hyperlink w:anchor="_Toc1391203408">
+          <w:hyperlink w:anchor="_Toc1342299298">
             <w:r>
               <w:rPr>
                 <w:rStyle w:val="Hyperlink"/>
@@ -292,7 +292,7 @@
               <w:fldChar w:fldCharType="begin"/>
             </w:r>
             <w:r>
-              <w:instrText xml:space="preserve">PAGEREF _Toc1391203408 \h</w:instrText>
+              <w:instrText xml:space="preserve">PAGEREF _Toc1342299298 \h</w:instrText>
             </w:r>
             <w:r>
               <w:fldChar w:fldCharType="separate"/>
@@ -319,7 +319,7 @@
               <w:noProof/>
             </w:rPr>
           </w:pPr>
-          <w:hyperlink w:anchor="_Toc1274919895">
+          <w:hyperlink w:anchor="_Toc1630504741">
             <w:r>
               <w:rPr>
                 <w:rStyle w:val="Hyperlink"/>
@@ -333,7 +333,7 @@
               <w:fldChar w:fldCharType="begin"/>
             </w:r>
             <w:r>
-              <w:instrText xml:space="preserve">PAGEREF _Toc1274919895 \h</w:instrText>
+              <w:instrText xml:space="preserve">PAGEREF _Toc1630504741 \h</w:instrText>
             </w:r>
             <w:r>
               <w:fldChar w:fldCharType="separate"/>
@@ -360,7 +360,7 @@
               <w:noProof/>
             </w:rPr>
           </w:pPr>
-          <w:hyperlink w:anchor="_Toc1505104291">
+          <w:hyperlink w:anchor="_Toc730690537">
             <w:r>
               <w:rPr>
                 <w:rStyle w:val="Hyperlink"/>
@@ -374,7 +374,7 @@
               <w:fldChar w:fldCharType="begin"/>
             </w:r>
             <w:r>
-              <w:instrText xml:space="preserve">PAGEREF _Toc1505104291 \h</w:instrText>
+              <w:instrText xml:space="preserve">PAGEREF _Toc730690537 \h</w:instrText>
             </w:r>
             <w:r>
               <w:fldChar w:fldCharType="separate"/>
@@ -401,7 +401,7 @@
               <w:noProof/>
             </w:rPr>
           </w:pPr>
-          <w:hyperlink w:anchor="_Toc1934282393">
+          <w:hyperlink w:anchor="_Toc285923433">
             <w:r>
               <w:rPr>
                 <w:rStyle w:val="Hyperlink"/>
@@ -415,7 +415,7 @@
               <w:fldChar w:fldCharType="begin"/>
             </w:r>
             <w:r>
-              <w:instrText xml:space="preserve">PAGEREF _Toc1934282393 \h</w:instrText>
+              <w:instrText xml:space="preserve">PAGEREF _Toc285923433 \h</w:instrText>
             </w:r>
             <w:r>
               <w:fldChar w:fldCharType="separate"/>
@@ -442,7 +442,7 @@
               <w:noProof/>
             </w:rPr>
           </w:pPr>
-          <w:hyperlink w:anchor="_Toc66622414">
+          <w:hyperlink w:anchor="_Toc260726563">
             <w:r>
               <w:rPr>
                 <w:rStyle w:val="Hyperlink"/>
@@ -456,7 +456,7 @@
               <w:fldChar w:fldCharType="begin"/>
             </w:r>
             <w:r>
-              <w:instrText xml:space="preserve">PAGEREF _Toc66622414 \h</w:instrText>
+              <w:instrText xml:space="preserve">PAGEREF _Toc260726563 \h</w:instrText>
             </w:r>
             <w:r>
               <w:fldChar w:fldCharType="separate"/>
@@ -483,12 +483,12 @@
               <w:noProof/>
             </w:rPr>
           </w:pPr>
-          <w:hyperlink w:anchor="_Toc2129982066">
+          <w:hyperlink w:anchor="_Toc1462087286">
             <w:r>
               <w:rPr>
                 <w:rStyle w:val="Hyperlink"/>
               </w:rPr>
-              <w:t>A.3 Implementation Plan and (A.3a) Justification of Plan</w:t>
+              <w:t>A.3 Implementation Plan</w:t>
             </w:r>
             <w:r>
               <w:tab/>
@@ -497,7 +497,48 @@
               <w:fldChar w:fldCharType="begin"/>
             </w:r>
             <w:r>
-              <w:instrText xml:space="preserve">PAGEREF _Toc2129982066 \h</w:instrText>
+              <w:instrText xml:space="preserve">PAGEREF _Toc1462087286 \h</w:instrText>
+            </w:r>
+            <w:r>
+              <w:fldChar w:fldCharType="separate"/>
+            </w:r>
+            <w:r>
+              <w:rPr>
+                <w:rStyle w:val="Hyperlink"/>
+              </w:rPr>
+              <w:t>3</w:t>
+            </w:r>
+            <w:r>
+              <w:fldChar w:fldCharType="end"/>
+            </w:r>
+          </w:hyperlink>
+        </w:p>
+        <w:p>
+          <w:pPr>
+            <w:pStyle w:val="TOC2"/>
+            <w:tabs>
+              <w:tab w:val="right" w:leader="dot" w:pos="9345"/>
+            </w:tabs>
+            <w:rPr>
+              <w:rStyle w:val="Hyperlink"/>
+              <w:noProof/>
+            </w:rPr>
+          </w:pPr>
+          <w:hyperlink w:anchor="_Toc1320902066">
+            <w:r>
+              <w:rPr>
+                <w:rStyle w:val="Hyperlink"/>
+              </w:rPr>
+              <w:t>A.3.a Justification of Plan</w:t>
+            </w:r>
+            <w:r>
+              <w:tab/>
+            </w:r>
+            <w:r>
+              <w:fldChar w:fldCharType="begin"/>
+            </w:r>
+            <w:r>
+              <w:instrText xml:space="preserve">PAGEREF _Toc1320902066 \h</w:instrText>
             </w:r>
             <w:r>
               <w:fldChar w:fldCharType="separate"/>
@@ -524,7 +565,7 @@
               <w:noProof/>
             </w:rPr>
           </w:pPr>
-          <w:hyperlink w:anchor="_Toc2037868494">
+          <w:hyperlink w:anchor="_Toc239946283">
             <w:r>
               <w:rPr>
                 <w:rStyle w:val="Hyperlink"/>
@@ -538,7 +579,7 @@
               <w:fldChar w:fldCharType="begin"/>
             </w:r>
             <w:r>
-              <w:instrText xml:space="preserve">PAGEREF _Toc2037868494 \h</w:instrText>
+              <w:instrText xml:space="preserve">PAGEREF _Toc239946283 \h</w:instrText>
             </w:r>
             <w:r>
               <w:fldChar w:fldCharType="separate"/>
@@ -565,7 +606,7 @@
               <w:noProof/>
             </w:rPr>
           </w:pPr>
-          <w:hyperlink w:anchor="_Toc2083469099">
+          <w:hyperlink w:anchor="_Toc304230695">
             <w:r>
               <w:rPr>
                 <w:rStyle w:val="Hyperlink"/>
@@ -579,7 +620,7 @@
               <w:fldChar w:fldCharType="begin"/>
             </w:r>
             <w:r>
-              <w:instrText xml:space="preserve">PAGEREF _Toc2083469099 \h</w:instrText>
+              <w:instrText xml:space="preserve">PAGEREF _Toc304230695 \h</w:instrText>
             </w:r>
             <w:r>
               <w:fldChar w:fldCharType="separate"/>
@@ -606,7 +647,7 @@
               <w:noProof/>
             </w:rPr>
           </w:pPr>
-          <w:hyperlink w:anchor="_Toc1873660608">
+          <w:hyperlink w:anchor="_Toc975346609">
             <w:r>
               <w:rPr>
                 <w:rStyle w:val="Hyperlink"/>
@@ -620,7 +661,7 @@
               <w:fldChar w:fldCharType="begin"/>
             </w:r>
             <w:r>
-              <w:instrText xml:space="preserve">PAGEREF _Toc1873660608 \h</w:instrText>
+              <w:instrText xml:space="preserve">PAGEREF _Toc975346609 \h</w:instrText>
             </w:r>
             <w:r>
               <w:fldChar w:fldCharType="separate"/>
@@ -647,7 +688,7 @@
               <w:noProof/>
             </w:rPr>
           </w:pPr>
-          <w:hyperlink w:anchor="_Toc617934316">
+          <w:hyperlink w:anchor="_Toc1612744946">
             <w:r>
               <w:rPr>
                 <w:rStyle w:val="Hyperlink"/>
@@ -661,7 +702,7 @@
               <w:fldChar w:fldCharType="begin"/>
             </w:r>
             <w:r>
-              <w:instrText xml:space="preserve">PAGEREF _Toc617934316 \h</w:instrText>
+              <w:instrText xml:space="preserve">PAGEREF _Toc1612744946 \h</w:instrText>
             </w:r>
             <w:r>
               <w:fldChar w:fldCharType="separate"/>
@@ -688,7 +729,7 @@
               <w:noProof/>
             </w:rPr>
           </w:pPr>
-          <w:hyperlink w:anchor="_Toc157448668">
+          <w:hyperlink w:anchor="_Toc1983110414">
             <w:r>
               <w:rPr>
                 <w:rStyle w:val="Hyperlink"/>
@@ -702,7 +743,7 @@
               <w:fldChar w:fldCharType="begin"/>
             </w:r>
             <w:r>
-              <w:instrText xml:space="preserve">PAGEREF _Toc157448668 \h</w:instrText>
+              <w:instrText xml:space="preserve">PAGEREF _Toc1983110414 \h</w:instrText>
             </w:r>
             <w:r>
               <w:fldChar w:fldCharType="separate"/>
@@ -729,7 +770,7 @@
               <w:noProof/>
             </w:rPr>
           </w:pPr>
-          <w:hyperlink w:anchor="_Toc1975654528">
+          <w:hyperlink w:anchor="_Toc2015482290">
             <w:r>
               <w:rPr>
                 <w:rStyle w:val="Hyperlink"/>
@@ -743,7 +784,7 @@
               <w:fldChar w:fldCharType="begin"/>
             </w:r>
             <w:r>
-              <w:instrText xml:space="preserve">PAGEREF _Toc1975654528 \h</w:instrText>
+              <w:instrText xml:space="preserve">PAGEREF _Toc2015482290 \h</w:instrText>
             </w:r>
             <w:r>
               <w:fldChar w:fldCharType="separate"/>
@@ -770,7 +811,7 @@
               <w:noProof/>
             </w:rPr>
           </w:pPr>
-          <w:hyperlink w:anchor="_Toc347068078">
+          <w:hyperlink w:anchor="_Toc1409787742">
             <w:r>
               <w:rPr>
                 <w:rStyle w:val="Hyperlink"/>
@@ -784,48 +825,7 @@
               <w:fldChar w:fldCharType="begin"/>
             </w:r>
             <w:r>
-              <w:instrText xml:space="preserve">PAGEREF _Toc347068078 \h</w:instrText>
-            </w:r>
-            <w:r>
-              <w:fldChar w:fldCharType="separate"/>
-            </w:r>
-            <w:r>
-              <w:rPr>
-                <w:rStyle w:val="Hyperlink"/>
-              </w:rPr>
-              <w:t>6</w:t>
-            </w:r>
-            <w:r>
-              <w:fldChar w:fldCharType="end"/>
-            </w:r>
-          </w:hyperlink>
-        </w:p>
-        <w:p>
-          <w:pPr>
-            <w:pStyle w:val="TOC1"/>
-            <w:tabs>
-              <w:tab w:val="right" w:leader="dot" w:pos="9345"/>
-            </w:tabs>
-            <w:rPr>
-              <w:rStyle w:val="Hyperlink"/>
-              <w:noProof/>
-            </w:rPr>
-          </w:pPr>
-          <w:hyperlink w:anchor="_Toc1882713938">
-            <w:r>
-              <w:rPr>
-                <w:rStyle w:val="Hyperlink"/>
-              </w:rPr>
-              <w:t>G. Project Timeline with Milestones</w:t>
-            </w:r>
-            <w:r>
-              <w:tab/>
-            </w:r>
-            <w:r>
-              <w:fldChar w:fldCharType="begin"/>
-            </w:r>
-            <w:r>
-              <w:instrText xml:space="preserve">PAGEREF _Toc1882713938 \h</w:instrText>
+              <w:instrText xml:space="preserve">PAGEREF _Toc1409787742 \h</w:instrText>
             </w:r>
             <w:r>
               <w:fldChar w:fldCharType="separate"/>
@@ -851,12 +851,12 @@
               <w:rStyle w:val="Hyperlink"/>
             </w:rPr>
           </w:pPr>
-          <w:hyperlink w:anchor="_Toc1173197822">
+          <w:hyperlink w:anchor="_Toc1072248384">
             <w:r>
               <w:rPr>
                 <w:rStyle w:val="Hyperlink"/>
               </w:rPr>
-              <w:t>H. Outcome</w:t>
+              <w:t>G. Project Timeline with Milestones</w:t>
             </w:r>
             <w:r>
               <w:tab/>
@@ -865,7 +865,7 @@
               <w:fldChar w:fldCharType="begin"/>
             </w:r>
             <w:r>
-              <w:instrText xml:space="preserve">PAGEREF _Toc1173197822 \h</w:instrText>
+              <w:instrText xml:space="preserve">PAGEREF _Toc1072248384 \h</w:instrText>
             </w:r>
             <w:r>
               <w:fldChar w:fldCharType="separate"/>
@@ -874,7 +874,7 @@
               <w:rPr>
                 <w:rStyle w:val="Hyperlink"/>
               </w:rPr>
-              <w:t>7</w:t>
+              <w:t>6</w:t>
             </w:r>
             <w:r>
               <w:fldChar w:fldCharType="end"/>
@@ -891,7 +891,47 @@
               <w:rStyle w:val="Hyperlink"/>
             </w:rPr>
           </w:pPr>
-          <w:hyperlink w:anchor="_Toc1922753253">
+          <w:hyperlink w:anchor="_Toc94895142">
+            <w:r>
+              <w:rPr>
+                <w:rStyle w:val="Hyperlink"/>
+              </w:rPr>
+              <w:t>H. Outcome</w:t>
+            </w:r>
+            <w:r>
+              <w:tab/>
+            </w:r>
+            <w:r>
+              <w:fldChar w:fldCharType="begin"/>
+            </w:r>
+            <w:r>
+              <w:instrText xml:space="preserve">PAGEREF _Toc94895142 \h</w:instrText>
+            </w:r>
+            <w:r>
+              <w:fldChar w:fldCharType="separate"/>
+            </w:r>
+            <w:r>
+              <w:rPr>
+                <w:rStyle w:val="Hyperlink"/>
+              </w:rPr>
+              <w:t>7</w:t>
+            </w:r>
+            <w:r>
+              <w:fldChar w:fldCharType="end"/>
+            </w:r>
+          </w:hyperlink>
+        </w:p>
+        <w:p>
+          <w:pPr>
+            <w:pStyle w:val="TOC1"/>
+            <w:tabs>
+              <w:tab w:val="right" w:leader="dot" w:pos="9345"/>
+            </w:tabs>
+            <w:rPr>
+              <w:rStyle w:val="Hyperlink"/>
+            </w:rPr>
+          </w:pPr>
+          <w:hyperlink w:anchor="_Toc1445165750">
             <w:r>
               <w:rPr>
                 <w:rStyle w:val="Hyperlink"/>
@@ -905,7 +945,7 @@
               <w:fldChar w:fldCharType="begin"/>
             </w:r>
             <w:r>
-              <w:instrText xml:space="preserve">PAGEREF _Toc1922753253 \h</w:instrText>
+              <w:instrText xml:space="preserve">PAGEREF _Toc1445165750 \h</w:instrText>
             </w:r>
             <w:r>
               <w:fldChar w:fldCharType="separate"/>
@@ -961,14 +1001,15 @@
         <w:ind w:firstLine="720"/>
         <w:rPr>
           <w:rFonts w:ascii="Verdana" w:hAnsi="Verdana" w:eastAsia="Verdana" w:cs="Verdana"/>
-          <w:b w:val="0"/>
-          <w:bCs w:val="0"/>
+          <w:b w:val="1"/>
+          <w:bCs w:val="1"/>
           <w:i w:val="0"/>
           <w:iCs w:val="0"/>
           <w:noProof w:val="0"/>
           <w:color w:val="002060"/>
           <w:sz w:val="20"/>
           <w:szCs w:val="20"/>
+          <w:u w:val="none"/>
           <w:lang w:val="en-US"/>
         </w:rPr>
       </w:pPr>
@@ -1078,7 +1119,346 @@
           <w:szCs w:val="20"/>
           <w:lang w:val="en-US"/>
         </w:rPr>
-        <w:t>. Your written content should be colored black.</w:t>
+        <w:t xml:space="preserve">. Your written content should be colored black. </w:t>
+      </w:r>
+      <w:r>
+        <w:rPr>
+          <w:rFonts w:ascii="Verdana" w:hAnsi="Verdana" w:eastAsia="Verdana" w:cs="Verdana"/>
+          <w:b w:val="1"/>
+          <w:bCs w:val="1"/>
+          <w:i w:val="0"/>
+          <w:iCs w:val="0"/>
+          <w:noProof w:val="0"/>
+          <w:color w:val="002060"/>
+          <w:sz w:val="20"/>
+          <w:szCs w:val="20"/>
+          <w:u w:val="single"/>
+          <w:lang w:val="en-US"/>
+        </w:rPr>
+        <w:t>DO NOT WRITE AN OUTLINE.</w:t>
+      </w:r>
+      <w:r>
+        <w:rPr>
+          <w:rFonts w:ascii="Verdana" w:hAnsi="Verdana" w:eastAsia="Verdana" w:cs="Verdana"/>
+          <w:b w:val="1"/>
+          <w:bCs w:val="1"/>
+          <w:i w:val="0"/>
+          <w:iCs w:val="0"/>
+          <w:noProof w:val="0"/>
+          <w:color w:val="002060"/>
+          <w:sz w:val="20"/>
+          <w:szCs w:val="20"/>
+          <w:u w:val="none"/>
+          <w:lang w:val="en-US"/>
+        </w:rPr>
+        <w:t xml:space="preserve"> </w:t>
+      </w:r>
+      <w:r>
+        <w:rPr>
+          <w:rFonts w:ascii="Verdana" w:hAnsi="Verdana" w:eastAsia="Verdana" w:cs="Verdana"/>
+          <w:b w:val="0"/>
+          <w:bCs w:val="0"/>
+          <w:i w:val="0"/>
+          <w:iCs w:val="0"/>
+          <w:noProof w:val="0"/>
+          <w:color w:val="002060"/>
+          <w:sz w:val="20"/>
+          <w:szCs w:val="20"/>
+          <w:u w:val="none"/>
+          <w:lang w:val="en-US"/>
+        </w:rPr>
+        <w:t xml:space="preserve">You should write using sentences and paragraphs for most sections. Tables and bullet points are acceptable for sections F1, F2, and G. The check boxes </w:t>
+      </w:r>
+      <w:r>
+        <w:rPr>
+          <w:rFonts w:ascii="Verdana" w:hAnsi="Verdana" w:eastAsia="Verdana" w:cs="Verdana"/>
+          <w:b w:val="0"/>
+          <w:bCs w:val="0"/>
+          <w:i w:val="0"/>
+          <w:iCs w:val="0"/>
+          <w:noProof w:val="0"/>
+          <w:color w:val="002060"/>
+          <w:sz w:val="20"/>
+          <w:szCs w:val="20"/>
+          <w:u w:val="none"/>
+          <w:lang w:val="en-US"/>
+        </w:rPr>
+        <w:t>indicate</w:t>
+      </w:r>
+      <w:r>
+        <w:rPr>
+          <w:rFonts w:ascii="Verdana" w:hAnsi="Verdana" w:eastAsia="Verdana" w:cs="Verdana"/>
+          <w:b w:val="0"/>
+          <w:bCs w:val="0"/>
+          <w:i w:val="0"/>
+          <w:iCs w:val="0"/>
+          <w:noProof w:val="0"/>
+          <w:color w:val="002060"/>
+          <w:sz w:val="20"/>
+          <w:szCs w:val="20"/>
+          <w:u w:val="none"/>
+          <w:lang w:val="en-US"/>
+        </w:rPr>
+        <w:t xml:space="preserve"> objective items.</w:t>
+      </w:r>
+    </w:p>
+    <w:p>
+      <w:pPr>
+        <w:pStyle w:val="ListParagraph"/>
+        <w:keepNext w:val="0"/>
+        <w:keepLines w:val="0"/>
+        <w:numPr>
+          <w:ilvl w:val="0"/>
+          <w:numId w:val="31"/>
+        </w:numPr>
+        <w:spacing w:after="160" w:line="480" w:lineRule="auto"/>
+        <w:ind/>
+        <w:rPr>
+          <w:rFonts w:ascii="Verdana" w:hAnsi="Verdana" w:eastAsia="Verdana" w:cs="Verdana"/>
+          <w:b w:val="0"/>
+          <w:bCs w:val="0"/>
+          <w:i w:val="0"/>
+          <w:iCs w:val="0"/>
+          <w:noProof w:val="0"/>
+          <w:color w:val="002060"/>
+          <w:sz w:val="20"/>
+          <w:szCs w:val="20"/>
+          <w:u w:val="none"/>
+          <w:lang w:val="en-US"/>
+        </w:rPr>
+      </w:pPr>
+      <w:r>
+        <w:rPr>
+          <w:rFonts w:ascii="Verdana" w:hAnsi="Verdana" w:eastAsia="Verdana" w:cs="Verdana"/>
+          <w:b w:val="0"/>
+          <w:bCs w:val="0"/>
+          <w:i w:val="0"/>
+          <w:iCs w:val="0"/>
+          <w:noProof w:val="0"/>
+          <w:color w:val="002060"/>
+          <w:sz w:val="20"/>
+          <w:szCs w:val="20"/>
+          <w:u w:val="none"/>
+          <w:lang w:val="en-US"/>
+        </w:rPr>
+        <w:t xml:space="preserve">A required item. </w:t>
+      </w:r>
+    </w:p>
+    <w:p>
+      <w:pPr>
+        <w:pStyle w:val="Normal"/>
+        <w:keepNext w:val="0"/>
+        <w:keepLines w:val="0"/>
+        <w:spacing w:after="160" w:line="480" w:lineRule="auto"/>
+        <w:ind w:left="0" w:firstLine="0"/>
+        <w:rPr>
+          <w:rFonts w:ascii="Verdana" w:hAnsi="Verdana" w:eastAsia="Verdana" w:cs="Verdana"/>
+          <w:b w:val="1"/>
+          <w:bCs w:val="1"/>
+          <w:i w:val="0"/>
+          <w:iCs w:val="0"/>
+          <w:noProof w:val="0"/>
+          <w:color w:val="002060"/>
+          <w:sz w:val="20"/>
+          <w:szCs w:val="20"/>
+          <w:u w:val="none"/>
+          <w:lang w:val="en-US"/>
+        </w:rPr>
+      </w:pPr>
+      <w:r>
+        <w:rPr>
+          <w:rFonts w:ascii="Verdana" w:hAnsi="Verdana" w:eastAsia="Verdana" w:cs="Verdana"/>
+          <w:b w:val="0"/>
+          <w:bCs w:val="0"/>
+          <w:i w:val="0"/>
+          <w:iCs w:val="0"/>
+          <w:noProof w:val="0"/>
+          <w:color w:val="002060"/>
+          <w:sz w:val="20"/>
+          <w:szCs w:val="20"/>
+          <w:u w:val="single"/>
+          <w:lang w:val="en-US"/>
+        </w:rPr>
+        <w:t xml:space="preserve">Missing a single </w:t>
+      </w:r>
+      <w:r>
+        <w:rPr>
+          <w:rFonts w:ascii="Verdana" w:hAnsi="Verdana" w:eastAsia="Verdana" w:cs="Verdana"/>
+          <w:b w:val="0"/>
+          <w:bCs w:val="0"/>
+          <w:i w:val="0"/>
+          <w:iCs w:val="0"/>
+          <w:noProof w:val="0"/>
+          <w:color w:val="002060"/>
+          <w:sz w:val="20"/>
+          <w:szCs w:val="20"/>
+          <w:u w:val="single"/>
+          <w:lang w:val="en-US"/>
+        </w:rPr>
+        <w:t>objective</w:t>
+      </w:r>
+      <w:r>
+        <w:rPr>
+          <w:rFonts w:ascii="Verdana" w:hAnsi="Verdana" w:eastAsia="Verdana" w:cs="Verdana"/>
+          <w:b w:val="0"/>
+          <w:bCs w:val="0"/>
+          <w:i w:val="0"/>
+          <w:iCs w:val="0"/>
+          <w:noProof w:val="0"/>
+          <w:color w:val="002060"/>
+          <w:sz w:val="20"/>
+          <w:szCs w:val="20"/>
+          <w:u w:val="single"/>
+          <w:lang w:val="en-US"/>
+        </w:rPr>
+        <w:t xml:space="preserve"> item can get your sub</w:t>
+      </w:r>
+      <w:r>
+        <w:rPr>
+          <w:rFonts w:ascii="Verdana" w:hAnsi="Verdana" w:eastAsia="Verdana" w:cs="Verdana"/>
+          <w:b w:val="0"/>
+          <w:bCs w:val="0"/>
+          <w:i w:val="0"/>
+          <w:iCs w:val="0"/>
+          <w:noProof w:val="0"/>
+          <w:color w:val="002060"/>
+          <w:sz w:val="20"/>
+          <w:szCs w:val="20"/>
+          <w:u w:val="single"/>
+          <w:lang w:val="en-US"/>
+        </w:rPr>
+        <w:t>mission returned</w:t>
+      </w:r>
+      <w:r>
+        <w:rPr>
+          <w:rFonts w:ascii="Verdana" w:hAnsi="Verdana" w:eastAsia="Verdana" w:cs="Verdana"/>
+          <w:b w:val="0"/>
+          <w:bCs w:val="0"/>
+          <w:i w:val="0"/>
+          <w:iCs w:val="0"/>
+          <w:noProof w:val="0"/>
+          <w:color w:val="002060"/>
+          <w:sz w:val="20"/>
+          <w:szCs w:val="20"/>
+          <w:u w:val="none"/>
+          <w:lang w:val="en-US"/>
+        </w:rPr>
+        <w:t>. E</w:t>
+      </w:r>
+      <w:r>
+        <w:rPr>
+          <w:rFonts w:ascii="Aptos" w:hAnsi="Aptos" w:eastAsia="Aptos" w:cs="Aptos"/>
+          <w:noProof w:val="0"/>
+          <w:color w:val="002060"/>
+          <w:sz w:val="22"/>
+          <w:szCs w:val="22"/>
+          <w:lang w:val="en-US"/>
+        </w:rPr>
+        <w:t xml:space="preserve">nsure all objective items are included in every section -even if </w:t>
+      </w:r>
+      <w:r>
+        <w:rPr>
+          <w:rFonts w:ascii="Aptos" w:hAnsi="Aptos" w:eastAsia="Aptos" w:cs="Aptos"/>
+          <w:noProof w:val="0"/>
+          <w:color w:val="002060"/>
+          <w:sz w:val="22"/>
+          <w:szCs w:val="22"/>
+          <w:lang w:val="en-US"/>
+        </w:rPr>
+        <w:t>they’re</w:t>
+      </w:r>
+      <w:r>
+        <w:rPr>
+          <w:rFonts w:ascii="Aptos" w:hAnsi="Aptos" w:eastAsia="Aptos" w:cs="Aptos"/>
+          <w:noProof w:val="0"/>
+          <w:color w:val="002060"/>
+          <w:sz w:val="22"/>
+          <w:szCs w:val="22"/>
+          <w:lang w:val="en-US"/>
+        </w:rPr>
+        <w:t xml:space="preserve"> already covered in another section. The rubric is mostly a checklist. Hence it is best to provide required content in a format easily </w:t>
+      </w:r>
+      <w:r>
+        <w:rPr>
+          <w:rFonts w:ascii="Aptos" w:hAnsi="Aptos" w:eastAsia="Aptos" w:cs="Aptos"/>
+          <w:noProof w:val="0"/>
+          <w:color w:val="002060"/>
+          <w:sz w:val="22"/>
+          <w:szCs w:val="22"/>
+          <w:lang w:val="en-US"/>
+        </w:rPr>
+        <w:t>i</w:t>
+      </w:r>
+      <w:r>
+        <w:rPr>
+          <w:rFonts w:ascii="Aptos" w:hAnsi="Aptos" w:eastAsia="Aptos" w:cs="Aptos"/>
+          <w:noProof w:val="0"/>
+          <w:color w:val="002060"/>
+          <w:sz w:val="22"/>
+          <w:szCs w:val="22"/>
+          <w:lang w:val="en-US"/>
+        </w:rPr>
+        <w:t>d</w:t>
+      </w:r>
+      <w:r>
+        <w:rPr>
+          <w:rFonts w:ascii="Aptos" w:hAnsi="Aptos" w:eastAsia="Aptos" w:cs="Aptos"/>
+          <w:noProof w:val="0"/>
+          <w:color w:val="002060"/>
+          <w:sz w:val="22"/>
+          <w:szCs w:val="22"/>
+          <w:lang w:val="en-US"/>
+        </w:rPr>
+        <w:t>entified</w:t>
+      </w:r>
+      <w:r>
+        <w:rPr>
+          <w:rFonts w:ascii="Aptos" w:hAnsi="Aptos" w:eastAsia="Aptos" w:cs="Aptos"/>
+          <w:noProof w:val="0"/>
+          <w:color w:val="002060"/>
+          <w:sz w:val="22"/>
+          <w:szCs w:val="22"/>
+          <w:lang w:val="en-US"/>
+        </w:rPr>
+        <w:t xml:space="preserve"> </w:t>
+      </w:r>
+      <w:r>
+        <w:rPr>
+          <w:rFonts w:ascii="Aptos" w:hAnsi="Aptos" w:eastAsia="Aptos" w:cs="Aptos"/>
+          <w:noProof w:val="0"/>
+          <w:color w:val="002060"/>
+          <w:sz w:val="22"/>
+          <w:szCs w:val="22"/>
+          <w:lang w:val="en-US"/>
+        </w:rPr>
+        <w:t>a</w:t>
+      </w:r>
+      <w:r>
+        <w:rPr>
+          <w:rFonts w:ascii="Aptos" w:hAnsi="Aptos" w:eastAsia="Aptos" w:cs="Aptos"/>
+          <w:noProof w:val="0"/>
+          <w:color w:val="002060"/>
+          <w:sz w:val="22"/>
+          <w:szCs w:val="22"/>
+          <w:lang w:val="en-US"/>
+        </w:rPr>
+        <w:t>nd matched to the requirements</w:t>
+      </w:r>
+      <w:r>
+        <w:rPr>
+          <w:rFonts w:ascii="Verdana" w:hAnsi="Verdana" w:eastAsia="Verdana" w:cs="Verdana"/>
+          <w:b w:val="0"/>
+          <w:bCs w:val="0"/>
+          <w:i w:val="0"/>
+          <w:iCs w:val="0"/>
+          <w:noProof w:val="0"/>
+          <w:color w:val="002060"/>
+          <w:sz w:val="20"/>
+          <w:szCs w:val="20"/>
+          <w:u w:val="none"/>
+          <w:lang w:val="en-US"/>
+        </w:rPr>
+        <w:t xml:space="preserve">.  </w:t>
       </w:r>
     </w:p>
     <w:p>
@@ -1095,7 +1475,7 @@
         </w:rPr>
       </w:pPr>
       <w:bookmarkStart w:name="_Toc165472011" w:id="0"/>
-      <w:bookmarkStart w:name="_Toc1505104291" w:id="1607462737"/>
+      <w:bookmarkStart w:name="_Toc730690537" w:id="247802424"/>
       <w:r>
         <w:rPr/>
         <w:t xml:space="preserve">A. </w:t>
@@ -1109,7 +1489,7 @@
         <w:t xml:space="preserve"> Overview</w:t>
       </w:r>
       <w:bookmarkEnd w:id="0"/>
-      <w:bookmarkEnd w:id="1607462737"/>
+      <w:bookmarkEnd w:id="247802424"/>
     </w:p>
     <w:p>
       <w:pPr>
@@ -1119,13 +1499,13 @@
         <w:spacing w:line="480" w:lineRule="auto"/>
       </w:pPr>
       <w:bookmarkStart w:name="_Toc165472012" w:id="2"/>
-      <w:bookmarkStart w:name="_Toc1934282393" w:id="686138248"/>
+      <w:bookmarkStart w:name="_Toc285923433" w:id="263461921"/>
       <w:r>
         <w:rPr/>
         <w:t>A.1 Problem Summary</w:t>
       </w:r>
       <w:bookmarkEnd w:id="2"/>
-      <w:bookmarkEnd w:id="686138248"/>
+      <w:bookmarkEnd w:id="263461921"/>
     </w:p>
     <w:p>
       <w:pPr>
@@ -1239,28 +1619,19 @@
     </w:p>
     <w:p>
       <w:pPr>
-        <w:pStyle w:val="Normal"/>
-        <w:rPr>
-          <w:noProof w:val="0"/>
-          <w:lang w:val="en-US"/>
-        </w:rPr>
-      </w:pPr>
-    </w:p>
-    <w:p>
-      <w:pPr>
         <w:pStyle w:val="Heading2"/>
         <w:keepNext w:val="0"/>
         <w:keepLines w:val="0"/>
         <w:spacing w:line="480" w:lineRule="auto"/>
       </w:pPr>
       <w:bookmarkStart w:name="_Toc165472013" w:id="4"/>
-      <w:bookmarkStart w:name="_Toc66622414" w:id="511517803"/>
+      <w:bookmarkStart w:name="_Toc260726563" w:id="1671977671"/>
       <w:r>
         <w:rPr/>
         <w:t>A.2 IT Solution</w:t>
       </w:r>
       <w:bookmarkEnd w:id="4"/>
-      <w:bookmarkEnd w:id="511517803"/>
+      <w:bookmarkEnd w:id="1671977671"/>
     </w:p>
     <w:p>
       <w:pPr>
@@ -1384,41 +1755,19 @@
     </w:p>
     <w:p>
       <w:pPr>
-        <w:pStyle w:val="Normal"/>
-        <w:keepNext w:val="0"/>
-        <w:keepLines w:val="0"/>
-        <w:rPr>
-          <w:noProof w:val="0"/>
-          <w:lang w:val="en-US"/>
-        </w:rPr>
-      </w:pPr>
-    </w:p>
-    <w:p>
-      <w:pPr>
         <w:pStyle w:val="Heading2"/>
         <w:keepNext w:val="0"/>
         <w:keepLines w:val="0"/>
         <w:spacing w:line="480" w:lineRule="auto"/>
-        <w:rPr>
-          <w:rFonts w:ascii="Times New Roman" w:hAnsi="Times New Roman" w:eastAsia="Times New Roman" w:cs="Times New Roman"/>
-          <w:b w:val="1"/>
-          <w:bCs w:val="1"/>
-          <w:sz w:val="24"/>
-          <w:szCs w:val="24"/>
-        </w:rPr>
       </w:pPr>
       <w:bookmarkStart w:name="_Toc165472014" w:id="6"/>
-      <w:bookmarkStart w:name="_Toc2129982066" w:id="719037952"/>
+      <w:bookmarkStart w:name="_Toc1462087286" w:id="1084606440"/>
       <w:r>
         <w:rPr/>
         <w:t>A.3 Implementation Plan</w:t>
       </w:r>
       <w:bookmarkEnd w:id="6"/>
-      <w:r>
-        <w:rPr/>
-        <w:t xml:space="preserve"> and (A.3a) Justification of Plan</w:t>
-      </w:r>
-      <w:bookmarkEnd w:id="719037952"/>
+      <w:bookmarkEnd w:id="1084606440"/>
     </w:p>
     <w:p>
       <w:pPr>
@@ -1558,6 +1907,178 @@
     </w:p>
     <w:p>
       <w:pPr>
+        <w:pStyle w:val="Normal"/>
+        <w:keepNext w:val="1"/>
+        <w:keepLines w:val="1"/>
+        <w:ind w:left="1080"/>
+        <w:rPr>
+          <w:rFonts w:ascii="Lato" w:hAnsi="Lato" w:eastAsia="Lato" w:cs="Lato"/>
+          <w:b w:val="0"/>
+          <w:bCs w:val="0"/>
+          <w:i w:val="0"/>
+          <w:iCs w:val="0"/>
+          <w:caps w:val="0"/>
+          <w:smallCaps w:val="0"/>
+          <w:noProof w:val="0"/>
+          <w:color w:val="002060"/>
+          <w:sz w:val="21"/>
+          <w:szCs w:val="21"/>
+          <w:lang w:val="en-US"/>
+        </w:rPr>
+      </w:pPr>
+    </w:p>
+    <w:p>
+      <w:pPr>
+        <w:pStyle w:val="Heading2"/>
+        <w:keepNext w:val="0"/>
+        <w:keepLines w:val="0"/>
+        <w:spacing w:before="160" w:beforeAutospacing="off"/>
+        <w:rPr>
+          <w:noProof w:val="0"/>
+          <w:lang w:val="en-US"/>
+        </w:rPr>
+      </w:pPr>
+      <w:bookmarkStart w:name="_Toc1320902066" w:id="1437594039"/>
+      <w:r>
+        <w:rPr>
+          <w:noProof w:val="0"/>
+          <w:lang w:val="en-US"/>
+        </w:rPr>
+        <w:t>A.3.a Justification of Plan</w:t>
+      </w:r>
+      <w:bookmarkEnd w:id="1437594039"/>
+    </w:p>
+    <w:p>
+      <w:pPr>
+        <w:pStyle w:val="Normal"/>
+        <w:keepNext w:val="1"/>
+        <w:keepLines w:val="1"/>
+        <w:pBdr>
+          <w:top w:val="single" w:color="002060" w:sz="4" w:space="4"/>
+          <w:left w:val="single" w:color="002060" w:sz="4" w:space="4"/>
+          <w:bottom w:val="single" w:color="002060" w:sz="4" w:space="4"/>
+          <w:right w:val="single" w:color="002060" w:sz="4" w:space="4"/>
+        </w:pBdr>
+        <w:spacing w:before="160" w:beforeAutospacing="off"/>
+        <w:ind w:firstLine="0"/>
+        <w:rPr>
+          <w:rFonts w:ascii="Calibri" w:hAnsi="Calibri" w:eastAsia="Calibri" w:cs="Calibri"/>
+          <w:noProof w:val="0"/>
+          <w:sz w:val="22"/>
+          <w:szCs w:val="22"/>
+          <w:lang w:val="en-US"/>
+        </w:rPr>
+      </w:pPr>
+      <w:r>
+        <w:rPr>
+          <w:b w:val="1"/>
+          <w:bCs w:val="1"/>
+          <w:i w:val="0"/>
+          <w:iCs w:val="0"/>
+          <w:noProof w:val="0"/>
+          <w:color w:val="002060"/>
+          <w:lang w:val="en-US"/>
+        </w:rPr>
+        <w:t>A3A. COMPETENT:</w:t>
+      </w:r>
+      <w:r>
+        <w:rPr>
+          <w:i w:val="0"/>
+          <w:iCs w:val="0"/>
+          <w:noProof w:val="0"/>
+          <w:color w:val="002060"/>
+          <w:lang w:val="en-US"/>
+        </w:rPr>
+        <w:t xml:space="preserve"> </w:t>
+      </w:r>
+      <w:r>
+        <w:rPr>
+          <w:rFonts w:ascii="Lato" w:hAnsi="Lato" w:eastAsia="Lato" w:cs="Lato"/>
+          <w:b w:val="0"/>
+          <w:bCs w:val="0"/>
+          <w:i w:val="0"/>
+          <w:iCs w:val="0"/>
+          <w:caps w:val="0"/>
+          <w:smallCaps w:val="0"/>
+          <w:noProof w:val="0"/>
+          <w:color w:val="002060"/>
+          <w:sz w:val="21"/>
+          <w:szCs w:val="21"/>
+          <w:lang w:val="en-US"/>
+        </w:rPr>
+        <w:t xml:space="preserve">The justification of why the implementation plan from part A3 is </w:t>
+      </w:r>
+      <w:r>
+        <w:rPr>
+          <w:rFonts w:ascii="Lato" w:hAnsi="Lato" w:eastAsia="Lato" w:cs="Lato"/>
+          <w:b w:val="0"/>
+          <w:bCs w:val="0"/>
+          <w:i w:val="0"/>
+          <w:iCs w:val="0"/>
+          <w:caps w:val="0"/>
+          <w:smallCaps w:val="0"/>
+          <w:noProof w:val="0"/>
+          <w:color w:val="002060"/>
+          <w:sz w:val="21"/>
+          <w:szCs w:val="21"/>
+          <w:lang w:val="en-US"/>
+        </w:rPr>
+        <w:t>appropriate for</w:t>
+      </w:r>
+      <w:r>
+        <w:rPr>
+          <w:rFonts w:ascii="Lato" w:hAnsi="Lato" w:eastAsia="Lato" w:cs="Lato"/>
+          <w:b w:val="0"/>
+          <w:bCs w:val="0"/>
+          <w:i w:val="0"/>
+          <w:iCs w:val="0"/>
+          <w:caps w:val="0"/>
+          <w:smallCaps w:val="0"/>
+          <w:noProof w:val="0"/>
+          <w:color w:val="002060"/>
+          <w:sz w:val="21"/>
+          <w:szCs w:val="21"/>
+          <w:lang w:val="en-US"/>
+        </w:rPr>
+        <w:t xml:space="preserve"> the IT solution in part A2 is </w:t>
+      </w:r>
+      <w:r>
+        <w:rPr>
+          <w:rFonts w:ascii="Lato" w:hAnsi="Lato" w:eastAsia="Lato" w:cs="Lato"/>
+          <w:b w:val="0"/>
+          <w:bCs w:val="0"/>
+          <w:i w:val="0"/>
+          <w:iCs w:val="0"/>
+          <w:caps w:val="0"/>
+          <w:smallCaps w:val="0"/>
+          <w:noProof w:val="0"/>
+          <w:color w:val="002060"/>
+          <w:sz w:val="21"/>
+          <w:szCs w:val="21"/>
+          <w:lang w:val="en-US"/>
+        </w:rPr>
+        <w:t>feasible</w:t>
+      </w:r>
+      <w:r>
+        <w:rPr>
+          <w:rFonts w:ascii="Lato" w:hAnsi="Lato" w:eastAsia="Lato" w:cs="Lato"/>
+          <w:b w:val="0"/>
+          <w:bCs w:val="0"/>
+          <w:i w:val="0"/>
+          <w:iCs w:val="0"/>
+          <w:caps w:val="0"/>
+          <w:smallCaps w:val="0"/>
+          <w:noProof w:val="0"/>
+          <w:color w:val="002060"/>
+          <w:sz w:val="21"/>
+          <w:szCs w:val="21"/>
+          <w:lang w:val="en-US"/>
+        </w:rPr>
+        <w:t>.</w:t>
+      </w:r>
+    </w:p>
+    <w:p>
+      <w:pPr>
         <w:pStyle w:val="ListParagraph"/>
         <w:keepNext w:val="1"/>
         <w:keepLines w:val="1"/>
@@ -1588,34 +2109,157 @@
           <w:color w:val="002060"/>
           <w:lang w:val="en-US"/>
         </w:rPr>
-        <w:t xml:space="preserve">Justify why the implementation plan is </w:t>
-      </w:r>
-      <w:r>
-        <w:rPr>
-          <w:i w:val="0"/>
-          <w:iCs w:val="0"/>
-          <w:noProof w:val="0"/>
-          <w:color w:val="002060"/>
-          <w:lang w:val="en-US"/>
-        </w:rPr>
-        <w:t>appropriate (</w:t>
-      </w:r>
-      <w:r>
-        <w:rPr>
-          <w:i w:val="0"/>
-          <w:iCs w:val="0"/>
-          <w:noProof w:val="0"/>
-          <w:color w:val="002060"/>
-          <w:lang w:val="en-US"/>
-        </w:rPr>
-        <w:t>A3a)</w:t>
+        <w:t xml:space="preserve">Justify why the implementation plan from A3 is </w:t>
+      </w:r>
+      <w:r>
+        <w:rPr>
+          <w:i w:val="0"/>
+          <w:iCs w:val="0"/>
+          <w:noProof w:val="0"/>
+          <w:color w:val="002060"/>
+          <w:lang w:val="en-US"/>
+        </w:rPr>
+        <w:t>appropriate</w:t>
+      </w:r>
+      <w:r>
+        <w:rPr>
+          <w:i w:val="0"/>
+          <w:iCs w:val="0"/>
+          <w:noProof w:val="0"/>
+          <w:color w:val="002060"/>
+          <w:lang w:val="en-US"/>
+        </w:rPr>
+        <w:t>.</w:t>
       </w:r>
     </w:p>
     <w:p>
       <w:pPr>
-        <w:pStyle w:val="Normal"/>
-        <w:rPr>
-          <w:noProof w:val="0"/>
+        <w:pStyle w:val="ListParagraph"/>
+        <w:keepNext w:val="1"/>
+        <w:keepLines w:val="1"/>
+        <w:numPr>
+          <w:ilvl w:val="0"/>
+          <w:numId w:val="21"/>
+        </w:numPr>
+        <w:rPr>
+          <w:rFonts w:ascii="Lato" w:hAnsi="Lato" w:eastAsia="Lato" w:cs="Lato"/>
+          <w:b w:val="0"/>
+          <w:bCs w:val="0"/>
+          <w:i w:val="0"/>
+          <w:iCs w:val="0"/>
+          <w:caps w:val="0"/>
+          <w:smallCaps w:val="0"/>
+          <w:noProof w:val="0"/>
+          <w:color w:val="002060"/>
+          <w:sz w:val="21"/>
+          <w:szCs w:val="21"/>
+          <w:lang w:val="en-US"/>
+        </w:rPr>
+      </w:pPr>
+      <w:r>
+        <w:rPr>
+          <w:rFonts w:ascii="Lato" w:hAnsi="Lato" w:eastAsia="Lato" w:cs="Lato"/>
+          <w:b w:val="0"/>
+          <w:bCs w:val="0"/>
+          <w:i w:val="0"/>
+          <w:iCs w:val="0"/>
+          <w:caps w:val="0"/>
+          <w:smallCaps w:val="0"/>
+          <w:noProof w:val="0"/>
+          <w:color w:val="002060"/>
+          <w:sz w:val="21"/>
+          <w:szCs w:val="21"/>
+          <w:lang w:val="en-US"/>
+        </w:rPr>
+        <w:t xml:space="preserve">Justify why the IT </w:t>
+      </w:r>
+      <w:r>
+        <w:rPr>
+          <w:rFonts w:ascii="Lato" w:hAnsi="Lato" w:eastAsia="Lato" w:cs="Lato"/>
+          <w:b w:val="0"/>
+          <w:bCs w:val="0"/>
+          <w:i w:val="0"/>
+          <w:iCs w:val="0"/>
+          <w:caps w:val="0"/>
+          <w:smallCaps w:val="0"/>
+          <w:noProof w:val="0"/>
+          <w:color w:val="002060"/>
+          <w:sz w:val="21"/>
+          <w:szCs w:val="21"/>
+          <w:lang w:val="en-US"/>
+        </w:rPr>
+        <w:t>solution</w:t>
+      </w:r>
+      <w:r>
+        <w:rPr>
+          <w:rFonts w:ascii="Lato" w:hAnsi="Lato" w:eastAsia="Lato" w:cs="Lato"/>
+          <w:b w:val="0"/>
+          <w:bCs w:val="0"/>
+          <w:i w:val="0"/>
+          <w:iCs w:val="0"/>
+          <w:caps w:val="0"/>
+          <w:smallCaps w:val="0"/>
+          <w:noProof w:val="0"/>
+          <w:color w:val="002060"/>
+          <w:sz w:val="21"/>
+          <w:szCs w:val="21"/>
+          <w:lang w:val="en-US"/>
+        </w:rPr>
+        <w:t xml:space="preserve"> in A2 is </w:t>
+      </w:r>
+      <w:r>
+        <w:rPr>
+          <w:rFonts w:ascii="Lato" w:hAnsi="Lato" w:eastAsia="Lato" w:cs="Lato"/>
+          <w:b w:val="0"/>
+          <w:bCs w:val="0"/>
+          <w:i w:val="0"/>
+          <w:iCs w:val="0"/>
+          <w:caps w:val="0"/>
+          <w:smallCaps w:val="0"/>
+          <w:noProof w:val="0"/>
+          <w:color w:val="002060"/>
+          <w:sz w:val="21"/>
+          <w:szCs w:val="21"/>
+          <w:lang w:val="en-US"/>
+        </w:rPr>
+        <w:t>feasible</w:t>
+      </w:r>
+      <w:r>
+        <w:rPr>
+          <w:rFonts w:ascii="Lato" w:hAnsi="Lato" w:eastAsia="Lato" w:cs="Lato"/>
+          <w:b w:val="0"/>
+          <w:bCs w:val="0"/>
+          <w:i w:val="0"/>
+          <w:iCs w:val="0"/>
+          <w:caps w:val="0"/>
+          <w:smallCaps w:val="0"/>
+          <w:noProof w:val="0"/>
+          <w:color w:val="002060"/>
+          <w:sz w:val="21"/>
+          <w:szCs w:val="21"/>
+          <w:lang w:val="en-US"/>
+        </w:rPr>
+        <w:t>.</w:t>
+      </w:r>
+    </w:p>
+    <w:p>
+      <w:pPr>
+        <w:pStyle w:val="ListParagraph"/>
+        <w:keepNext w:val="1"/>
+        <w:keepLines w:val="1"/>
+        <w:ind w:left="1080"/>
+        <w:rPr>
+          <w:rFonts w:ascii="Lato" w:hAnsi="Lato" w:eastAsia="Lato" w:cs="Lato"/>
+          <w:b w:val="0"/>
+          <w:bCs w:val="0"/>
+          <w:i w:val="0"/>
+          <w:iCs w:val="0"/>
+          <w:caps w:val="0"/>
+          <w:smallCaps w:val="0"/>
+          <w:noProof w:val="0"/>
+          <w:color w:val="002060"/>
+          <w:sz w:val="21"/>
+          <w:szCs w:val="21"/>
           <w:lang w:val="en-US"/>
         </w:rPr>
       </w:pPr>
@@ -1635,13 +2279,13 @@
         </w:rPr>
       </w:pPr>
       <w:bookmarkStart w:name="_Toc165472015" w:id="8"/>
-      <w:bookmarkStart w:name="_Toc2037868494" w:id="1302914717"/>
+      <w:bookmarkStart w:name="_Toc239946283" w:id="259785642"/>
       <w:r>
         <w:rPr/>
         <w:t>B. Review of Other Work and (B1) Works Informing Design</w:t>
       </w:r>
       <w:bookmarkEnd w:id="8"/>
-      <w:bookmarkEnd w:id="1302914717"/>
+      <w:bookmarkEnd w:id="259785642"/>
     </w:p>
     <w:p>
       <w:pPr>
@@ -1989,13 +2633,13 @@
         </w:rPr>
       </w:pPr>
       <w:bookmarkStart w:name="_Toc165472017" w:id="13"/>
-      <w:bookmarkStart w:name="_Toc2083469099" w:id="5631351"/>
+      <w:bookmarkStart w:name="_Toc304230695" w:id="1889648348"/>
       <w:r>
         <w:rPr/>
         <w:t>C. Project Rationale</w:t>
       </w:r>
       <w:bookmarkEnd w:id="13"/>
-      <w:bookmarkEnd w:id="5631351"/>
+      <w:bookmarkEnd w:id="1889648348"/>
     </w:p>
     <w:p>
       <w:pPr>
@@ -2150,7 +2794,7 @@
         </w:rPr>
       </w:pPr>
       <w:bookmarkStart w:name="_Toc165472018" w:id="15"/>
-      <w:bookmarkStart w:name="_Toc1873660608" w:id="886737415"/>
+      <w:bookmarkStart w:name="_Toc975346609" w:id="587062737"/>
       <w:r>
         <w:rPr>
           <w:b w:val="1"/>
@@ -2159,7 +2803,7 @@
         <w:t>D. Current Project Environment</w:t>
       </w:r>
       <w:bookmarkEnd w:id="15"/>
-      <w:bookmarkEnd w:id="886737415"/>
+      <w:bookmarkEnd w:id="587062737"/>
     </w:p>
     <w:p>
       <w:pPr>
@@ -2352,13 +2996,13 @@
         </w:rPr>
       </w:pPr>
       <w:bookmarkStart w:name="_Toc165472019" w:id="17"/>
-      <w:bookmarkStart w:name="_Toc617934316" w:id="2087800320"/>
+      <w:bookmarkStart w:name="_Toc1612744946" w:id="286609320"/>
       <w:r>
         <w:rPr/>
         <w:t>E. Methodology</w:t>
       </w:r>
       <w:bookmarkEnd w:id="17"/>
-      <w:bookmarkEnd w:id="2087800320"/>
+      <w:bookmarkEnd w:id="286609320"/>
     </w:p>
     <w:p>
       <w:pPr>
@@ -2566,7 +3210,7 @@
         </w:rPr>
       </w:pPr>
       <w:bookmarkStart w:name="_Toc165472020" w:id="19"/>
-      <w:bookmarkStart w:name="_Toc157448668" w:id="218793284"/>
+      <w:bookmarkStart w:name="_Toc1983110414" w:id="1460677216"/>
       <w:r>
         <w:rPr/>
         <w:t xml:space="preserve">F. Project Goals, </w:t>
@@ -2580,7 +3224,7 @@
         <w:t>, and Deliverables</w:t>
       </w:r>
       <w:bookmarkEnd w:id="19"/>
-      <w:bookmarkEnd w:id="218793284"/>
+      <w:bookmarkEnd w:id="1460677216"/>
     </w:p>
     <w:p>
       <w:pPr>
@@ -2589,7 +3233,7 @@
         <w:keepLines w:val="0"/>
         <w:spacing w:line="480" w:lineRule="auto"/>
       </w:pPr>
-      <w:bookmarkStart w:name="_Toc1975654528" w:id="1248458933"/>
+      <w:bookmarkStart w:name="_Toc2015482290" w:id="50429529"/>
       <w:r>
         <w:rPr/>
         <w:t xml:space="preserve">F1. Goals, </w:t>
@@ -2602,7 +3246,7 @@
         <w:rPr/>
         <w:t>, and Deliverables Table</w:t>
       </w:r>
-      <w:bookmarkEnd w:id="1248458933"/>
+      <w:bookmarkEnd w:id="50429529"/>
     </w:p>
     <w:p>
       <w:pPr>
@@ -3492,7 +4136,7 @@
           <w:szCs w:val="24"/>
         </w:rPr>
       </w:pPr>
-      <w:bookmarkStart w:name="_Toc347068078" w:id="612255390"/>
+      <w:bookmarkStart w:name="_Toc1409787742" w:id="1948132678"/>
       <w:r>
         <w:rPr/>
         <w:t xml:space="preserve">F2. Goals, </w:t>
@@ -3505,7 +4149,7 @@
         <w:rPr/>
         <w:t>, and Deliverables Descriptions</w:t>
       </w:r>
-      <w:bookmarkEnd w:id="612255390"/>
+      <w:bookmarkEnd w:id="1948132678"/>
     </w:p>
     <w:p>
       <w:pPr>
@@ -3719,6 +4363,55 @@
     </w:p>
     <w:p>
       <w:pPr>
+        <w:pStyle w:val="Normal"/>
+        <w:keepNext w:val="0"/>
+        <w:keepLines w:val="0"/>
+        <w:ind w:left="720" w:firstLine="0"/>
+        <w:rPr>
+          <w:rStyle w:val="advice_for_studentsChar"/>
+          <w:i w:val="0"/>
+          <w:iCs w:val="0"/>
+          <w:noProof w:val="0"/>
+          <w:color w:val="002060"/>
+          <w:lang w:val="en-US"/>
+        </w:rPr>
+      </w:pPr>
+      <w:r>
+        <w:rPr>
+          <w:rStyle w:val="advice_for_studentsChar"/>
+          <w:i w:val="0"/>
+          <w:iCs w:val="0"/>
+          <w:noProof w:val="0"/>
+          <w:color w:val="002060"/>
+          <w:lang w:val="en-US"/>
+        </w:rPr>
+        <w:t xml:space="preserve">It is acceptable to use bullet-points for </w:t>
+      </w:r>
+      <w:r>
+        <w:rPr>
+          <w:rStyle w:val="advice_for_studentsChar"/>
+          <w:i w:val="0"/>
+          <w:iCs w:val="0"/>
+          <w:noProof w:val="0"/>
+          <w:color w:val="002060"/>
+          <w:lang w:val="en-US"/>
+        </w:rPr>
+        <w:t>this</w:t>
+      </w:r>
+      <w:r>
+        <w:rPr>
+          <w:rStyle w:val="advice_for_studentsChar"/>
+          <w:i w:val="0"/>
+          <w:iCs w:val="0"/>
+          <w:noProof w:val="0"/>
+          <w:color w:val="002060"/>
+          <w:lang w:val="en-US"/>
+        </w:rPr>
+        <w:t xml:space="preserve"> section. </w:t>
+      </w:r>
+    </w:p>
+    <w:p>
+      <w:pPr>
         <w:keepNext w:val="0"/>
         <w:keepLines w:val="0"/>
         <w:spacing w:after="0" w:line="480" w:lineRule="auto"/>
@@ -3737,13 +4430,13 @@
         <w:spacing w:line="480" w:lineRule="auto"/>
       </w:pPr>
       <w:bookmarkStart w:name="_Toc165472023" w:id="25"/>
-      <w:bookmarkStart w:name="_Toc1882713938" w:id="498807329"/>
+      <w:bookmarkStart w:name="_Toc1072248384" w:id="687300806"/>
       <w:r>
         <w:rPr/>
         <w:t>G. Project Timeline with Milestones</w:t>
       </w:r>
       <w:bookmarkEnd w:id="25"/>
-      <w:bookmarkEnd w:id="498807329"/>
+      <w:bookmarkEnd w:id="687300806"/>
     </w:p>
     <w:p>
       <w:pPr>
@@ -4229,13 +4922,13 @@
         <w:spacing w:line="480" w:lineRule="auto"/>
       </w:pPr>
       <w:bookmarkStart w:name="_Toc165472024" w:id="27"/>
-      <w:bookmarkStart w:name="_Toc1173197822" w:id="933935653"/>
+      <w:bookmarkStart w:name="_Toc94895142" w:id="148303947"/>
       <w:r>
         <w:rPr/>
         <w:t>H. Outcome</w:t>
       </w:r>
       <w:bookmarkEnd w:id="27"/>
-      <w:bookmarkEnd w:id="933935653"/>
+      <w:bookmarkEnd w:id="148303947"/>
     </w:p>
     <w:p>
       <w:pPr>
@@ -4433,13 +5126,13 @@
       </w:pPr>
       <w:bookmarkStart w:name="_Toc165472025" w:id="30"/>
       <w:bookmarkEnd w:id="29"/>
-      <w:bookmarkStart w:name="_Toc1922753253" w:id="1161543220"/>
+      <w:bookmarkStart w:name="_Toc1445165750" w:id="1396352027"/>
       <w:r>
         <w:rPr/>
         <w:t>References</w:t>
       </w:r>
       <w:bookmarkEnd w:id="30"/>
-      <w:bookmarkEnd w:id="1161543220"/>
+      <w:bookmarkEnd w:id="1396352027"/>
     </w:p>
     <w:p>
       <w:pPr>
@@ -4924,19 +5617,243 @@
 
 <file path=word/numbering.xml><?xml version="1.0" encoding="utf-8"?>
 <w:numbering xmlns:wpc="http://schemas.microsoft.com/office/word/2010/wordprocessingCanvas" xmlns:cx="http://schemas.microsoft.com/office/drawing/2014/chartex" xmlns:cx1="http://schemas.microsoft.com/office/drawing/2015/9/8/chartex" xmlns:cx2="http://schemas.microsoft.com/office/drawing/2015/10/21/chartex" xmlns:cx3="http://schemas.microsoft.com/office/drawing/2016/5/9/chartex" xmlns:cx4="http://schemas.microsoft.com/office/drawing/2016/5/10/chartex" xmlns:cx5="http://schemas.microsoft.com/office/drawing/2016/5/11/chartex" xmlns:cx6="http://schemas.microsoft.com/office/drawing/2016/5/12/chartex" xmlns:cx7="http://schemas.microsoft.com/office/drawing/2016/5/13/chartex" xmlns:cx8="http://schemas.microsoft.com/office/drawing/2016/5/14/chartex" xmlns:mc="http://schemas.openxmlformats.org/markup-compatibility/2006" xmlns:aink="http://schemas.microsoft.com/office/drawing/2016/ink" xmlns:am3d="http://schemas.microsoft.com/office/drawing/2017/model3d" xmlns:o="urn:schemas-microsoft-com:office:office" xmlns:oel="http://schemas.microsoft.com/office/2019/extlst" xmlns:r="http://schemas.openxmlformats.org/officeDocument/2006/relationships" xmlns:m="http://schemas.openxmlformats.org/officeDocument/2006/math" xmlns:v="urn:schemas-microsoft-com:vml" xmlns:wp14="http://schemas.microsoft.com/office/word/2010/wordprocessingDrawing" xmlns:wp="http://schemas.openxmlformats.org/drawingml/2006/wordprocessingDrawing" xmlns:w10="urn:schemas-microsoft-com:office:word" xmlns:w="http://schemas.openxmlformats.org/wordprocessingml/2006/main" xmlns:w14="http://schemas.microsoft.com/office/word/2010/wordml" xmlns:w15="http://schemas.microsoft.com/office/word/2012/wordml" xmlns:w16cex="http://schemas.microsoft.com/office/word/2018/wordml/cex" xmlns:w16cid="http://schemas.microsoft.com/office/word/2016/wordml/cid" xmlns:w16="http://schemas.microsoft.com/office/word/2018/wordml" xmlns:w16du="http://schemas.microsoft.com/office/word/2023/wordml/word16du" xmlns:w16sdtdh="http://schemas.microsoft.com/office/word/2020/wordml/sdtdatahash" xmlns:w16se="http://schemas.microsoft.com/office/word/2015/wordml/symex" xmlns:wpg="http://schemas.microsoft.com/office/word/2010/wordprocessingGroup" xmlns:wpi="http://schemas.microsoft.com/office/word/2010/wordprocessingInk" xmlns:wne="http://schemas.microsoft.com/office/word/2006/wordml" xmlns:wps="http://schemas.microsoft.com/office/word/2010/wordprocessingShape" mc:Ignorable="w14 w15 w16se w16cid w16 w16cex w16sdtdh w16du wp14">
+  <w:abstractNum xmlns:w="http://schemas.openxmlformats.org/wordprocessingml/2006/main" w:abstractNumId="30">
+    <w:nsid w:val="344ee203"/>
+    <w:multiLevelType xmlns:w="http://schemas.openxmlformats.org/wordprocessingml/2006/main" w:val="hybridMultilevel"/>
+    <w:lvl xmlns:w="http://schemas.openxmlformats.org/wordprocessingml/2006/main" w:ilvl="0">
+      <w:start w:val="1"/>
+      <w:numFmt w:val="bullet"/>
+      <w:lvlText w:val=""/>
+      <w:lvlJc w:val="left"/>
+      <w:pPr>
+        <w:ind w:left="1800" w:hanging="360"/>
+      </w:pPr>
+      <w:rPr>
+        <w:rFonts w:hint="default" w:ascii="Wingdings" w:hAnsi="Wingdings"/>
+      </w:rPr>
+    </w:lvl>
+    <w:lvl xmlns:w="http://schemas.openxmlformats.org/wordprocessingml/2006/main" w:ilvl="1">
+      <w:start w:val="1"/>
+      <w:numFmt w:val="bullet"/>
+      <w:lvlText w:val="o"/>
+      <w:lvlJc w:val="left"/>
+      <w:pPr>
+        <w:ind w:left="2520" w:hanging="360"/>
+      </w:pPr>
+      <w:rPr>
+        <w:rFonts w:hint="default" w:ascii="Courier New" w:hAnsi="Courier New"/>
+      </w:rPr>
+    </w:lvl>
+    <w:lvl xmlns:w="http://schemas.openxmlformats.org/wordprocessingml/2006/main" w:ilvl="2">
+      <w:start w:val="1"/>
+      <w:numFmt w:val="bullet"/>
+      <w:lvlText w:val=""/>
+      <w:lvlJc w:val="left"/>
+      <w:pPr>
+        <w:ind w:left="3240" w:hanging="360"/>
+      </w:pPr>
+      <w:rPr>
+        <w:rFonts w:hint="default" w:ascii="Wingdings" w:hAnsi="Wingdings"/>
+      </w:rPr>
+    </w:lvl>
+    <w:lvl xmlns:w="http://schemas.openxmlformats.org/wordprocessingml/2006/main" w:ilvl="3">
+      <w:start w:val="1"/>
+      <w:numFmt w:val="bullet"/>
+      <w:lvlText w:val=""/>
+      <w:lvlJc w:val="left"/>
+      <w:pPr>
+        <w:ind w:left="3960" w:hanging="360"/>
+      </w:pPr>
+      <w:rPr>
+        <w:rFonts w:hint="default" w:ascii="Symbol" w:hAnsi="Symbol"/>
+      </w:rPr>
+    </w:lvl>
+    <w:lvl xmlns:w="http://schemas.openxmlformats.org/wordprocessingml/2006/main" w:ilvl="4">
+      <w:start w:val="1"/>
+      <w:numFmt w:val="bullet"/>
+      <w:lvlText w:val="o"/>
+      <w:lvlJc w:val="left"/>
+      <w:pPr>
+        <w:ind w:left="4680" w:hanging="360"/>
+      </w:pPr>
+      <w:rPr>
+        <w:rFonts w:hint="default" w:ascii="Courier New" w:hAnsi="Courier New"/>
+      </w:rPr>
+    </w:lvl>
+    <w:lvl xmlns:w="http://schemas.openxmlformats.org/wordprocessingml/2006/main" w:ilvl="5">
+      <w:start w:val="1"/>
+      <w:numFmt w:val="bullet"/>
+      <w:lvlText w:val=""/>
+      <w:lvlJc w:val="left"/>
+      <w:pPr>
+        <w:ind w:left="5400" w:hanging="360"/>
+      </w:pPr>
+      <w:rPr>
+        <w:rFonts w:hint="default" w:ascii="Wingdings" w:hAnsi="Wingdings"/>
+      </w:rPr>
+    </w:lvl>
+    <w:lvl xmlns:w="http://schemas.openxmlformats.org/wordprocessingml/2006/main" w:ilvl="6">
+      <w:start w:val="1"/>
+      <w:numFmt w:val="bullet"/>
+      <w:lvlText w:val=""/>
+      <w:lvlJc w:val="left"/>
+      <w:pPr>
+        <w:ind w:left="6120" w:hanging="360"/>
+      </w:pPr>
+      <w:rPr>
+        <w:rFonts w:hint="default" w:ascii="Symbol" w:hAnsi="Symbol"/>
+      </w:rPr>
+    </w:lvl>
+    <w:lvl xmlns:w="http://schemas.openxmlformats.org/wordprocessingml/2006/main" w:ilvl="7">
+      <w:start w:val="1"/>
+      <w:numFmt w:val="bullet"/>
+      <w:lvlText w:val="o"/>
+      <w:lvlJc w:val="left"/>
+      <w:pPr>
+        <w:ind w:left="6840" w:hanging="360"/>
+      </w:pPr>
+      <w:rPr>
+        <w:rFonts w:hint="default" w:ascii="Courier New" w:hAnsi="Courier New"/>
+      </w:rPr>
+    </w:lvl>
+    <w:lvl xmlns:w="http://schemas.openxmlformats.org/wordprocessingml/2006/main" w:ilvl="8">
+      <w:start w:val="1"/>
+      <w:numFmt w:val="bullet"/>
+      <w:lvlText w:val=""/>
+      <w:lvlJc w:val="left"/>
+      <w:pPr>
+        <w:ind w:left="7560" w:hanging="360"/>
+      </w:pPr>
+      <w:rPr>
+        <w:rFonts w:hint="default" w:ascii="Wingdings" w:hAnsi="Wingdings"/>
+      </w:rPr>
+    </w:lvl>
+  </w:abstractNum>
+  <w:abstractNum xmlns:w="http://schemas.openxmlformats.org/wordprocessingml/2006/main" w:abstractNumId="29">
+    <w:nsid w:val="11b0cfec"/>
+    <w:multiLevelType xmlns:w="http://schemas.openxmlformats.org/wordprocessingml/2006/main" w:val="hybridMultilevel"/>
+    <w:lvl xmlns:w="http://schemas.openxmlformats.org/wordprocessingml/2006/main" w:ilvl="0">
+      <w:start w:val="1"/>
+      <w:numFmt w:val="bullet"/>
+      <w:lvlText w:val=""/>
+      <w:lvlJc w:val="left"/>
+      <w:pPr>
+        <w:ind w:left="1800" w:hanging="360"/>
+      </w:pPr>
+      <w:rPr>
+        <w:rFonts w:hint="default" w:ascii="Wingdings" w:hAnsi="Wingdings"/>
+      </w:rPr>
+    </w:lvl>
+    <w:lvl xmlns:w="http://schemas.openxmlformats.org/wordprocessingml/2006/main" w:ilvl="1">
+      <w:start w:val="1"/>
+      <w:numFmt w:val="bullet"/>
+      <w:lvlText w:val="o"/>
+      <w:lvlJc w:val="left"/>
+      <w:pPr>
+        <w:ind w:left="2520" w:hanging="360"/>
+      </w:pPr>
+      <w:rPr>
+        <w:rFonts w:hint="default" w:ascii="Courier New" w:hAnsi="Courier New"/>
+      </w:rPr>
+    </w:lvl>
+    <w:lvl xmlns:w="http://schemas.openxmlformats.org/wordprocessingml/2006/main" w:ilvl="2">
+      <w:start w:val="1"/>
+      <w:numFmt w:val="bullet"/>
+      <w:lvlText w:val=""/>
+      <w:lvlJc w:val="left"/>
+      <w:pPr>
+        <w:ind w:left="3240" w:hanging="360"/>
+      </w:pPr>
+      <w:rPr>
+        <w:rFonts w:hint="default" w:ascii="Wingdings" w:hAnsi="Wingdings"/>
+      </w:rPr>
+    </w:lvl>
+    <w:lvl xmlns:w="http://schemas.openxmlformats.org/wordprocessingml/2006/main" w:ilvl="3">
+      <w:start w:val="1"/>
+      <w:numFmt w:val="bullet"/>
+      <w:lvlText w:val=""/>
+      <w:lvlJc w:val="left"/>
+      <w:pPr>
+        <w:ind w:left="3960" w:hanging="360"/>
+      </w:pPr>
+      <w:rPr>
+        <w:rFonts w:hint="default" w:ascii="Symbol" w:hAnsi="Symbol"/>
+      </w:rPr>
+    </w:lvl>
+    <w:lvl xmlns:w="http://schemas.openxmlformats.org/wordprocessingml/2006/main" w:ilvl="4">
+      <w:start w:val="1"/>
+      <w:numFmt w:val="bullet"/>
+      <w:lvlText w:val="o"/>
+      <w:lvlJc w:val="left"/>
+      <w:pPr>
+        <w:ind w:left="4680" w:hanging="360"/>
+      </w:pPr>
+      <w:rPr>
+        <w:rFonts w:hint="default" w:ascii="Courier New" w:hAnsi="Courier New"/>
+      </w:rPr>
+    </w:lvl>
+    <w:lvl xmlns:w="http://schemas.openxmlformats.org/wordprocessingml/2006/main" w:ilvl="5">
+      <w:start w:val="1"/>
+      <w:numFmt w:val="bullet"/>
+      <w:lvlText w:val=""/>
+      <w:lvlJc w:val="left"/>
+      <w:pPr>
+        <w:ind w:left="5400" w:hanging="360"/>
+      </w:pPr>
+      <w:rPr>
+        <w:rFonts w:hint="default" w:ascii="Wingdings" w:hAnsi="Wingdings"/>
+      </w:rPr>
+    </w:lvl>
+    <w:lvl xmlns:w="http://schemas.openxmlformats.org/wordprocessingml/2006/main" w:ilvl="6">
+      <w:start w:val="1"/>
+      <w:numFmt w:val="bullet"/>
+      <w:lvlText w:val=""/>
+      <w:lvlJc w:val="left"/>
+      <w:pPr>
+        <w:ind w:left="6120" w:hanging="360"/>
+      </w:pPr>
+      <w:rPr>
+        <w:rFonts w:hint="default" w:ascii="Symbol" w:hAnsi="Symbol"/>
+      </w:rPr>
+    </w:lvl>
+    <w:lvl xmlns:w="http://schemas.openxmlformats.org/wordprocessingml/2006/main" w:ilvl="7">
+      <w:start w:val="1"/>
+      <w:numFmt w:val="bullet"/>
+      <w:lvlText w:val="o"/>
+      <w:lvlJc w:val="left"/>
+      <w:pPr>
+        <w:ind w:left="6840" w:hanging="360"/>
+      </w:pPr>
+      <w:rPr>
+        <w:rFonts w:hint="default" w:ascii="Courier New" w:hAnsi="Courier New"/>
+      </w:rPr>
+    </w:lvl>
+    <w:lvl xmlns:w="http://schemas.openxmlformats.org/wordprocessingml/2006/main" w:ilvl="8">
+      <w:start w:val="1"/>
+      <w:numFmt w:val="bullet"/>
+      <w:lvlText w:val=""/>
+      <w:lvlJc w:val="left"/>
+      <w:pPr>
+        <w:ind w:left="7560" w:hanging="360"/>
+      </w:pPr>
+      <w:rPr>
+        <w:rFonts w:hint="default" w:ascii="Wingdings" w:hAnsi="Wingdings"/>
+      </w:rPr>
+    </w:lvl>
+  </w:abstractNum>
   <w:abstractNum xmlns:w="http://schemas.openxmlformats.org/wordprocessingml/2006/main" w:abstractNumId="28">
     <w:nsid w:val="4d382760"/>
     <w:multiLevelType xmlns:w="http://schemas.openxmlformats.org/wordprocessingml/2006/main" w:val="hybridMultilevel"/>
     <w:lvl xmlns:w="http://schemas.openxmlformats.org/wordprocessingml/2006/main" w:ilvl="0">
       <w:start w:val="1"/>
       <w:numFmt w:val="bullet"/>
-      <w:lvlText w:val=""/>
+      <w:lvlText w:val=""/>
       <w:lvlJc w:val="left"/>
       <w:pPr>
         <w:ind w:left="1080" w:hanging="360"/>
       </w:pPr>
       <w:rPr>
-        <w:rFonts w:hint="default" w:ascii="Symbol" w:hAnsi="Symbol"/>
+        <w:rFonts w:hint="default" w:ascii="Wingdings" w:hAnsi="Wingdings"/>
       </w:rPr>
     </w:lvl>
     <w:lvl xmlns:w="http://schemas.openxmlformats.org/wordprocessingml/2006/main" w:ilvl="1">
@@ -5042,13 +5959,13 @@
     <w:lvl xmlns:w="http://schemas.openxmlformats.org/wordprocessingml/2006/main" w:ilvl="0">
       <w:start w:val="1"/>
       <w:numFmt w:val="bullet"/>
-      <w:lvlText w:val=""/>
+      <w:lvlText w:val=""/>
       <w:lvlJc w:val="left"/>
       <w:pPr>
         <w:ind w:left="1080" w:hanging="360"/>
       </w:pPr>
       <w:rPr>
-        <w:rFonts w:hint="default" w:ascii="Symbol" w:hAnsi="Symbol"/>
+        <w:rFonts w:hint="default" w:ascii="Wingdings" w:hAnsi="Wingdings"/>
       </w:rPr>
     </w:lvl>
     <w:lvl xmlns:w="http://schemas.openxmlformats.org/wordprocessingml/2006/main" w:ilvl="1">
@@ -5154,13 +6071,13 @@
     <w:lvl xmlns:w="http://schemas.openxmlformats.org/wordprocessingml/2006/main" w:ilvl="0">
       <w:start w:val="1"/>
       <w:numFmt w:val="bullet"/>
-      <w:lvlText w:val=""/>
+      <w:lvlText w:val=""/>
       <w:lvlJc w:val="left"/>
       <w:pPr>
         <w:ind w:left="1080" w:hanging="360"/>
       </w:pPr>
       <w:rPr>
-        <w:rFonts w:hint="default" w:ascii="Symbol" w:hAnsi="Symbol"/>
+        <w:rFonts w:hint="default" w:ascii="Wingdings" w:hAnsi="Wingdings"/>
       </w:rPr>
     </w:lvl>
     <w:lvl xmlns:w="http://schemas.openxmlformats.org/wordprocessingml/2006/main" w:ilvl="1">
@@ -5266,13 +6183,13 @@
     <w:lvl xmlns:w="http://schemas.openxmlformats.org/wordprocessingml/2006/main" w:ilvl="0">
       <w:start w:val="1"/>
       <w:numFmt w:val="bullet"/>
-      <w:lvlText w:val=""/>
+      <w:lvlText w:val=""/>
       <w:lvlJc w:val="left"/>
       <w:pPr>
         <w:ind w:left="1080" w:hanging="360"/>
       </w:pPr>
       <w:rPr>
-        <w:rFonts w:hint="default" w:ascii="Symbol" w:hAnsi="Symbol"/>
+        <w:rFonts w:hint="default" w:ascii="Wingdings" w:hAnsi="Wingdings"/>
       </w:rPr>
     </w:lvl>
     <w:lvl xmlns:w="http://schemas.openxmlformats.org/wordprocessingml/2006/main" w:ilvl="1">
@@ -5378,13 +6295,13 @@
     <w:lvl xmlns:w="http://schemas.openxmlformats.org/wordprocessingml/2006/main" w:ilvl="0">
       <w:start w:val="1"/>
       <w:numFmt w:val="bullet"/>
-      <w:lvlText w:val=""/>
+      <w:lvlText w:val=""/>
       <w:lvlJc w:val="left"/>
       <w:pPr>
         <w:ind w:left="1080" w:hanging="360"/>
       </w:pPr>
       <w:rPr>
-        <w:rFonts w:hint="default" w:ascii="Symbol" w:hAnsi="Symbol"/>
+        <w:rFonts w:hint="default" w:ascii="Wingdings" w:hAnsi="Wingdings"/>
       </w:rPr>
     </w:lvl>
     <w:lvl xmlns:w="http://schemas.openxmlformats.org/wordprocessingml/2006/main" w:ilvl="1">
@@ -5490,13 +6407,13 @@
     <w:lvl xmlns:w="http://schemas.openxmlformats.org/wordprocessingml/2006/main" w:ilvl="0">
       <w:start w:val="1"/>
       <w:numFmt w:val="bullet"/>
-      <w:lvlText w:val=""/>
+      <w:lvlText w:val=""/>
       <w:lvlJc w:val="left"/>
       <w:pPr>
         <w:ind w:left="1080" w:hanging="360"/>
       </w:pPr>
       <w:rPr>
-        <w:rFonts w:hint="default" w:ascii="Symbol" w:hAnsi="Symbol"/>
+        <w:rFonts w:hint="default" w:ascii="Wingdings" w:hAnsi="Wingdings"/>
       </w:rPr>
     </w:lvl>
     <w:lvl xmlns:w="http://schemas.openxmlformats.org/wordprocessingml/2006/main" w:ilvl="1">
@@ -5602,13 +6519,13 @@
     <w:lvl xmlns:w="http://schemas.openxmlformats.org/wordprocessingml/2006/main" w:ilvl="0">
       <w:start w:val="1"/>
       <w:numFmt w:val="bullet"/>
-      <w:lvlText w:val=""/>
+      <w:lvlText w:val=""/>
       <w:lvlJc w:val="left"/>
       <w:pPr>
         <w:ind w:left="1080" w:hanging="360"/>
       </w:pPr>
       <w:rPr>
-        <w:rFonts w:hint="default" w:ascii="Symbol" w:hAnsi="Symbol"/>
+        <w:rFonts w:hint="default" w:ascii="Wingdings" w:hAnsi="Wingdings"/>
       </w:rPr>
     </w:lvl>
     <w:lvl xmlns:w="http://schemas.openxmlformats.org/wordprocessingml/2006/main" w:ilvl="1">
@@ -5714,13 +6631,13 @@
     <w:lvl xmlns:w="http://schemas.openxmlformats.org/wordprocessingml/2006/main" w:ilvl="0">
       <w:start w:val="1"/>
       <w:numFmt w:val="bullet"/>
-      <w:lvlText w:val=""/>
+      <w:lvlText w:val=""/>
       <w:lvlJc w:val="left"/>
       <w:pPr>
         <w:ind w:left="1080" w:hanging="360"/>
       </w:pPr>
       <w:rPr>
-        <w:rFonts w:hint="default" w:ascii="Symbol" w:hAnsi="Symbol"/>
+        <w:rFonts w:hint="default" w:ascii="Wingdings" w:hAnsi="Wingdings"/>
       </w:rPr>
     </w:lvl>
     <w:lvl xmlns:w="http://schemas.openxmlformats.org/wordprocessingml/2006/main" w:ilvl="1">
@@ -5826,13 +6743,13 @@
     <w:lvl xmlns:w="http://schemas.openxmlformats.org/wordprocessingml/2006/main" w:ilvl="0">
       <w:start w:val="1"/>
       <w:numFmt w:val="bullet"/>
-      <w:lvlText w:val=""/>
+      <w:lvlText w:val=""/>
       <w:lvlJc w:val="left"/>
       <w:pPr>
         <w:ind w:left="1080" w:hanging="360"/>
       </w:pPr>
       <w:rPr>
-        <w:rFonts w:hint="default" w:ascii="Symbol" w:hAnsi="Symbol"/>
+        <w:rFonts w:hint="default" w:ascii="Wingdings" w:hAnsi="Wingdings"/>
       </w:rPr>
     </w:lvl>
     <w:lvl xmlns:w="http://schemas.openxmlformats.org/wordprocessingml/2006/main" w:ilvl="1">
@@ -5938,13 +6855,13 @@
     <w:lvl xmlns:w="http://schemas.openxmlformats.org/wordprocessingml/2006/main" w:ilvl="0">
       <w:start w:val="1"/>
       <w:numFmt w:val="bullet"/>
-      <w:lvlText w:val=""/>
+      <w:lvlText w:val=""/>
       <w:lvlJc w:val="left"/>
       <w:pPr>
         <w:ind w:left="1080" w:hanging="360"/>
       </w:pPr>
       <w:rPr>
-        <w:rFonts w:hint="default" w:ascii="Symbol" w:hAnsi="Symbol"/>
+        <w:rFonts w:hint="default" w:ascii="Wingdings" w:hAnsi="Wingdings"/>
       </w:rPr>
     </w:lvl>
     <w:lvl xmlns:w="http://schemas.openxmlformats.org/wordprocessingml/2006/main" w:ilvl="1">
@@ -6050,13 +6967,13 @@
     <w:lvl xmlns:w="http://schemas.openxmlformats.org/wordprocessingml/2006/main" w:ilvl="0">
       <w:start w:val="1"/>
       <w:numFmt w:val="bullet"/>
-      <w:lvlText w:val=""/>
+      <w:lvlText w:val=""/>
       <w:lvlJc w:val="left"/>
       <w:pPr>
         <w:ind w:left="1080" w:hanging="360"/>
       </w:pPr>
       <w:rPr>
-        <w:rFonts w:hint="default" w:ascii="Symbol" w:hAnsi="Symbol"/>
+        <w:rFonts w:hint="default" w:ascii="Wingdings" w:hAnsi="Wingdings"/>
       </w:rPr>
     </w:lvl>
     <w:lvl xmlns:w="http://schemas.openxmlformats.org/wordprocessingml/2006/main" w:ilvl="1">
@@ -8070,6 +8987,12 @@
       </w:pPr>
     </w:lvl>
   </w:abstractNum>
+  <w:num w:numId="31">
+    <w:abstractNumId w:val="30"/>
+  </w:num>
+  <w:num w:numId="30">
+    <w:abstractNumId w:val="29"/>
+  </w:num>
   <w:num w:numId="29">
     <w:abstractNumId w:val="28"/>
   </w:num>

</xml_diff>